<commit_message>
feat: add module of gin
</commit_message>
<xml_diff>
--- a/2024_Golang/stock/合約.docx
+++ b/2024_Golang/stock/合約.docx
@@ -3,11 +3,6 @@
 <w:document xmlns:wpc="http://schemas.microsoft.com/office/word/2010/wordprocessingCanvas" xmlns:cx="http://schemas.microsoft.com/office/drawing/2014/chartex" xmlns:cx1="http://schemas.microsoft.com/office/drawing/2015/9/8/chartex" xmlns:cx2="http://schemas.microsoft.com/office/drawing/2015/10/21/chartex" xmlns:cx3="http://schemas.microsoft.com/office/drawing/2016/5/9/chartex" xmlns:cx4="http://schemas.microsoft.com/office/drawing/2016/5/10/chartex" xmlns:cx5="http://schemas.microsoft.com/office/drawing/2016/5/11/chartex" xmlns:cx6="http://schemas.microsoft.com/office/drawing/2016/5/12/chartex" xmlns:cx7="http://schemas.microsoft.com/office/drawing/2016/5/13/chartex" xmlns:cx8="http://schemas.microsoft.com/office/drawing/2016/5/14/chartex" xmlns:mc="http://schemas.openxmlformats.org/markup-compatibility/2006" xmlns:aink="http://schemas.microsoft.com/office/drawing/2016/ink" xmlns:am3d="http://schemas.microsoft.com/office/drawing/2017/model3d" xmlns:o="urn:schemas-microsoft-com:office:office" xmlns:oel="http://schemas.microsoft.com/office/2019/extlst" xmlns:r="http://schemas.openxmlformats.org/officeDocument/2006/relationships" xmlns:m="http://schemas.openxmlformats.org/officeDocument/2006/math" xmlns:v="urn:schemas-microsoft-com:vml" xmlns:wp14="http://schemas.microsoft.com/office/word/2010/wordprocessingDrawing" xmlns:wp="http://schemas.openxmlformats.org/drawingml/2006/wordprocessingDrawing" xmlns:w10="urn:schemas-microsoft-com:office:word" xmlns:w="http://schemas.openxmlformats.org/wordprocessingml/2006/main" xmlns:w14="http://schemas.microsoft.com/office/word/2010/wordml" xmlns:w15="http://schemas.microsoft.com/office/word/2012/wordml" xmlns:w16cex="http://schemas.microsoft.com/office/word/2018/wordml/cex" xmlns:w16cid="http://schemas.microsoft.com/office/word/2016/wordml/cid" xmlns:w16="http://schemas.microsoft.com/office/word/2018/wordml" xmlns:w16sdtdh="http://schemas.microsoft.com/office/word/2020/wordml/sdtdatahash" xmlns:w16se="http://schemas.microsoft.com/office/word/2015/wordml/symex" xmlns:wpg="http://schemas.microsoft.com/office/word/2010/wordprocessingGroup" xmlns:wpi="http://schemas.microsoft.com/office/word/2010/wordprocessingInk" xmlns:wne="http://schemas.microsoft.com/office/word/2006/wordml" xmlns:wps="http://schemas.microsoft.com/office/word/2010/wordprocessingShape" mc:Ignorable="w14 w15 w16se w16cid w16 w16cex w16sdtdh wp14">
   <w:body>
     <w:p>
-      <w:pPr>
-        <w:rPr>
-          <w:rFonts w:hint="eastAsia"/>
-        </w:rPr>
-      </w:pPr>
       <w:r>
         <w:rPr>
           <w:rFonts w:hint="eastAsia"/>
@@ -16,11 +11,6 @@
       </w:r>
     </w:p>
     <w:p>
-      <w:pPr>
-        <w:rPr>
-          <w:rFonts w:hint="eastAsia"/>
-        </w:rPr>
-      </w:pPr>
       <w:r>
         <w:rPr>
           <w:rFonts w:hint="eastAsia"/>
@@ -56,11 +46,6 @@
       </w:r>
     </w:p>
     <w:p>
-      <w:pPr>
-        <w:rPr>
-          <w:rFonts w:hint="eastAsia"/>
-        </w:rPr>
-      </w:pPr>
       <w:r>
         <w:rPr>
           <w:rFonts w:hint="eastAsia"/>
@@ -97,11 +82,6 @@
     </w:p>
     <w:p/>
     <w:p>
-      <w:pPr>
-        <w:rPr>
-          <w:rFonts w:hint="eastAsia"/>
-        </w:rPr>
-      </w:pPr>
       <w:r>
         <w:rPr>
           <w:rFonts w:hint="eastAsia"/>
@@ -110,11 +90,6 @@
       </w:r>
     </w:p>
     <w:p>
-      <w:pPr>
-        <w:rPr>
-          <w:rFonts w:hint="eastAsia"/>
-        </w:rPr>
-      </w:pPr>
       <w:r>
         <w:rPr>
           <w:rFonts w:hint="eastAsia"/>
@@ -169,9 +144,6 @@
     <w:p>
       <w:pPr>
         <w:ind w:left="480"/>
-        <w:rPr>
-          <w:rFonts w:hint="eastAsia"/>
-        </w:rPr>
       </w:pPr>
       <w:r>
         <w:rPr>
@@ -203,11 +175,6 @@
     </w:p>
     <w:p/>
     <w:p>
-      <w:pPr>
-        <w:rPr>
-          <w:rFonts w:hint="eastAsia"/>
-        </w:rPr>
-      </w:pPr>
       <w:r>
         <w:rPr>
           <w:rFonts w:hint="eastAsia"/>
@@ -280,9 +247,6 @@
     <w:p>
       <w:pPr>
         <w:ind w:firstLine="480"/>
-        <w:rPr>
-          <w:rFonts w:hint="eastAsia"/>
-        </w:rPr>
       </w:pPr>
       <w:r>
         <w:rPr>
@@ -306,7 +270,16 @@
         <w:rPr>
           <w:rFonts w:hint="eastAsia"/>
         </w:rPr>
-        <w:t xml:space="preserve"> 187.5 </w:t>
+        <w:t xml:space="preserve"> 1</w:t>
+      </w:r>
+      <w:r>
+        <w:t>90</w:t>
+      </w:r>
+      <w:r>
+        <w:rPr>
+          <w:rFonts w:hint="eastAsia"/>
+        </w:rPr>
+        <w:t xml:space="preserve">.5 </w:t>
       </w:r>
       <w:r>
         <w:rPr>
@@ -329,7 +302,13 @@
         <w:t>此借款單據為</w:t>
       </w:r>
       <w:r>
-        <w:t>______</w:t>
+        <w:t>___</w:t>
+      </w:r>
+      <w:r>
+        <w:t>11.5</w:t>
+      </w:r>
+      <w:r>
+        <w:t>___</w:t>
       </w:r>
       <w:r>
         <w:rPr>
@@ -341,9 +320,6 @@
     <w:p>
       <w:pPr>
         <w:ind w:firstLine="480"/>
-        <w:rPr>
-          <w:rFonts w:hint="eastAsia"/>
-        </w:rPr>
       </w:pPr>
       <w:r>
         <w:rPr>
@@ -355,7 +331,16 @@
         <w:rPr>
           <w:rFonts w:hint="eastAsia"/>
         </w:rPr>
-        <w:t xml:space="preserve"> 187.5 * _______ </w:t>
+        <w:t xml:space="preserve"> 187.5 * ____</w:t>
+      </w:r>
+      <w:r>
+        <w:t>11.5</w:t>
+      </w:r>
+      <w:r>
+        <w:rPr>
+          <w:rFonts w:hint="eastAsia"/>
+        </w:rPr>
+        <w:t xml:space="preserve">___ </w:t>
       </w:r>
       <w:r>
         <w:rPr>
@@ -390,11 +375,6 @@
     </w:p>
     <w:p/>
     <w:p>
-      <w:pPr>
-        <w:rPr>
-          <w:rFonts w:hint="eastAsia"/>
-        </w:rPr>
-      </w:pPr>
       <w:r>
         <w:rPr>
           <w:rFonts w:hint="eastAsia"/>
@@ -403,11 +383,6 @@
       </w:r>
     </w:p>
     <w:p>
-      <w:pPr>
-        <w:rPr>
-          <w:rFonts w:hint="eastAsia"/>
-        </w:rPr>
-      </w:pPr>
       <w:r>
         <w:rPr>
           <w:rFonts w:hint="eastAsia"/>
@@ -421,10 +396,34 @@
         <w:t>本借款契約之借款期間自</w:t>
       </w:r>
       <w:r>
+        <w:t>_______</w:t>
+      </w:r>
+      <w:r>
+        <w:rPr>
+          <w:rFonts w:hint="eastAsia"/>
+        </w:rPr>
+        <w:t>年</w:t>
+      </w:r>
+      <w:r>
         <w:t>______</w:t>
       </w:r>
       <w:r>
-        <w:t>_</w:t>
+        <w:rPr>
+          <w:rFonts w:hint="eastAsia"/>
+        </w:rPr>
+        <w:t>月</w:t>
+      </w:r>
+      <w:r>
+        <w:t>______</w:t>
+      </w:r>
+      <w:r>
+        <w:rPr>
+          <w:rFonts w:hint="eastAsia"/>
+        </w:rPr>
+        <w:t>日起至</w:t>
+      </w:r>
+      <w:r>
+        <w:t>_______</w:t>
       </w:r>
       <w:r>
         <w:rPr>
@@ -448,45 +447,10 @@
         <w:rPr>
           <w:rFonts w:hint="eastAsia"/>
         </w:rPr>
-        <w:t>日起至</w:t>
-      </w:r>
-      <w:r>
-        <w:t>______</w:t>
-      </w:r>
-      <w:r>
-        <w:t>_</w:t>
-      </w:r>
-      <w:r>
-        <w:rPr>
-          <w:rFonts w:hint="eastAsia"/>
-        </w:rPr>
-        <w:t>年</w:t>
-      </w:r>
-      <w:r>
-        <w:t>______</w:t>
-      </w:r>
-      <w:r>
-        <w:rPr>
-          <w:rFonts w:hint="eastAsia"/>
-        </w:rPr>
-        <w:t>月</w:t>
-      </w:r>
-      <w:r>
-        <w:t>______</w:t>
-      </w:r>
-      <w:r>
-        <w:rPr>
-          <w:rFonts w:hint="eastAsia"/>
-        </w:rPr>
         <w:t>日止，</w:t>
       </w:r>
     </w:p>
     <w:p>
-      <w:pPr>
-        <w:rPr>
-          <w:rFonts w:hint="eastAsia"/>
-        </w:rPr>
-      </w:pPr>
       <w:r>
         <w:rPr>
           <w:rFonts w:hint="eastAsia"/>
@@ -503,55 +467,59 @@
         <w:rPr>
           <w:rFonts w:hint="eastAsia"/>
         </w:rPr>
+        <w:t xml:space="preserve">  </w:t>
+      </w:r>
+      <w:r>
+        <w:t>4</w:t>
+      </w:r>
+      <w:r>
+        <w:rPr>
+          <w:rFonts w:hint="eastAsia"/>
+        </w:rPr>
+        <w:t xml:space="preserve">  </w:t>
+      </w:r>
+      <w:r>
+        <w:rPr>
+          <w:rFonts w:hint="eastAsia"/>
+        </w:rPr>
+        <w:t>日</w:t>
+      </w:r>
+      <w:r>
+        <w:rPr>
+          <w:rFonts w:hint="eastAsia"/>
+        </w:rPr>
+        <w:t>(</w:t>
+      </w:r>
+      <w:r>
+        <w:rPr>
+          <w:rFonts w:hint="eastAsia"/>
+        </w:rPr>
+        <w:t>含</w:t>
+      </w:r>
+      <w:r>
+        <w:rPr>
+          <w:rFonts w:hint="eastAsia"/>
+        </w:rPr>
+        <w:t>)</w:t>
+      </w:r>
+      <w:r>
+        <w:rPr>
+          <w:rFonts w:hint="eastAsia"/>
+        </w:rPr>
+        <w:t>前</w:t>
+      </w:r>
+    </w:p>
+    <w:p>
+      <w:r>
+        <w:rPr>
+          <w:rFonts w:hint="eastAsia"/>
+        </w:rPr>
         <w:t xml:space="preserve">    </w:t>
       </w:r>
       <w:r>
         <w:rPr>
           <w:rFonts w:hint="eastAsia"/>
         </w:rPr>
-        <w:t>日</w:t>
-      </w:r>
-      <w:r>
-        <w:rPr>
-          <w:rFonts w:hint="eastAsia"/>
-        </w:rPr>
-        <w:t>(</w:t>
-      </w:r>
-      <w:r>
-        <w:rPr>
-          <w:rFonts w:hint="eastAsia"/>
-        </w:rPr>
-        <w:t>含</w:t>
-      </w:r>
-      <w:r>
-        <w:rPr>
-          <w:rFonts w:hint="eastAsia"/>
-        </w:rPr>
-        <w:t>)</w:t>
-      </w:r>
-      <w:r>
-        <w:rPr>
-          <w:rFonts w:hint="eastAsia"/>
-        </w:rPr>
-        <w:t>前</w:t>
-      </w:r>
-    </w:p>
-    <w:p>
-      <w:pPr>
-        <w:rPr>
-          <w:rFonts w:hint="eastAsia"/>
-        </w:rPr>
-      </w:pPr>
-      <w:r>
-        <w:rPr>
-          <w:rFonts w:hint="eastAsia"/>
-        </w:rPr>
-        <w:t xml:space="preserve">    </w:t>
-      </w:r>
-      <w:r>
-        <w:rPr>
-          <w:rFonts w:hint="eastAsia"/>
-        </w:rPr>
         <w:t>給付甲方</w:t>
       </w:r>
       <w:r>
@@ -589,11 +557,6 @@
       </w:r>
     </w:p>
     <w:p>
-      <w:pPr>
-        <w:rPr>
-          <w:rFonts w:hint="eastAsia"/>
-        </w:rPr>
-      </w:pPr>
       <w:r>
         <w:rPr>
           <w:rFonts w:hint="eastAsia"/>
@@ -610,9 +573,6 @@
     <w:p>
       <w:pPr>
         <w:spacing w:line="360" w:lineRule="auto"/>
-        <w:rPr>
-          <w:rFonts w:hint="eastAsia"/>
-        </w:rPr>
       </w:pPr>
       <w:r>
         <w:rPr>
@@ -630,9 +590,6 @@
     <w:p>
       <w:pPr>
         <w:spacing w:line="360" w:lineRule="auto"/>
-        <w:rPr>
-          <w:rFonts w:hint="eastAsia"/>
-        </w:rPr>
       </w:pPr>
       <w:r>
         <w:rPr>
@@ -648,11 +605,6 @@
       </w:r>
     </w:p>
     <w:p>
-      <w:pPr>
-        <w:rPr>
-          <w:rFonts w:hint="eastAsia"/>
-        </w:rPr>
-      </w:pPr>
       <w:r>
         <w:rPr>
           <w:rFonts w:hint="eastAsia"/>
@@ -668,11 +620,6 @@
     </w:p>
     <w:p/>
     <w:p>
-      <w:pPr>
-        <w:rPr>
-          <w:rFonts w:hint="eastAsia"/>
-        </w:rPr>
-      </w:pPr>
       <w:r>
         <w:rPr>
           <w:rFonts w:hint="eastAsia"/>
@@ -681,11 +628,6 @@
       </w:r>
     </w:p>
     <w:p>
-      <w:pPr>
-        <w:rPr>
-          <w:rFonts w:hint="eastAsia"/>
-        </w:rPr>
-      </w:pPr>
       <w:r>
         <w:rPr>
           <w:rFonts w:hint="eastAsia"/>
@@ -701,11 +643,6 @@
     </w:p>
     <w:p/>
     <w:p>
-      <w:pPr>
-        <w:rPr>
-          <w:rFonts w:hint="eastAsia"/>
-        </w:rPr>
-      </w:pPr>
       <w:r>
         <w:rPr>
           <w:rFonts w:hint="eastAsia"/>
@@ -714,11 +651,6 @@
       </w:r>
     </w:p>
     <w:p>
-      <w:pPr>
-        <w:rPr>
-          <w:rFonts w:hint="eastAsia"/>
-        </w:rPr>
-      </w:pPr>
       <w:r>
         <w:rPr>
           <w:rFonts w:hint="eastAsia"/>
@@ -734,11 +666,6 @@
     </w:p>
     <w:p/>
     <w:p>
-      <w:pPr>
-        <w:rPr>
-          <w:rFonts w:hint="eastAsia"/>
-        </w:rPr>
-      </w:pPr>
       <w:r>
         <w:rPr>
           <w:rFonts w:hint="eastAsia"/>
@@ -747,11 +674,6 @@
       </w:r>
     </w:p>
     <w:p>
-      <w:pPr>
-        <w:rPr>
-          <w:rFonts w:hint="eastAsia"/>
-        </w:rPr>
-      </w:pPr>
       <w:r>
         <w:rPr>
           <w:rFonts w:hint="eastAsia"/>
@@ -766,11 +688,6 @@
       </w:r>
     </w:p>
     <w:p>
-      <w:pPr>
-        <w:rPr>
-          <w:rFonts w:hint="eastAsia"/>
-        </w:rPr>
-      </w:pPr>
       <w:r>
         <w:rPr>
           <w:rFonts w:hint="eastAsia"/>
@@ -786,11 +703,6 @@
     </w:p>
     <w:p/>
     <w:p>
-      <w:pPr>
-        <w:rPr>
-          <w:rFonts w:hint="eastAsia"/>
-        </w:rPr>
-      </w:pPr>
       <w:r>
         <w:rPr>
           <w:rFonts w:hint="eastAsia"/>
@@ -799,11 +711,6 @@
       </w:r>
     </w:p>
     <w:p>
-      <w:pPr>
-        <w:rPr>
-          <w:rFonts w:hint="eastAsia"/>
-        </w:rPr>
-      </w:pPr>
       <w:r>
         <w:rPr>
           <w:rFonts w:hint="eastAsia"/>
@@ -830,19 +737,8 @@
     <w:p/>
     <w:p/>
     <w:p/>
-    <w:p>
-      <w:pPr>
-        <w:rPr>
-          <w:rFonts w:hint="eastAsia"/>
-        </w:rPr>
-      </w:pPr>
-    </w:p>
-    <w:p>
-      <w:pPr>
-        <w:rPr>
-          <w:rFonts w:hint="eastAsia"/>
-        </w:rPr>
-      </w:pPr>
+    <w:p/>
+    <w:p>
       <w:r>
         <w:rPr>
           <w:rFonts w:hint="eastAsia"/>
@@ -851,11 +747,6 @@
       </w:r>
     </w:p>
     <w:p>
-      <w:pPr>
-        <w:rPr>
-          <w:rFonts w:hint="eastAsia"/>
-        </w:rPr>
-      </w:pPr>
       <w:r>
         <w:rPr>
           <w:rFonts w:hint="eastAsia"/>
@@ -910,9 +801,6 @@
     <w:p>
       <w:pPr>
         <w:ind w:left="480" w:firstLine="480"/>
-        <w:rPr>
-          <w:rFonts w:hint="eastAsia"/>
-        </w:rPr>
       </w:pPr>
       <w:r>
         <w:rPr>
@@ -1016,9 +904,6 @@
     <w:p>
       <w:pPr>
         <w:ind w:left="480" w:firstLine="480"/>
-        <w:rPr>
-          <w:rFonts w:hint="eastAsia"/>
-        </w:rPr>
       </w:pPr>
       <w:r>
         <w:rPr>
@@ -1027,13 +912,14 @@
         <w:t>作為剩餘月份償還金額。</w:t>
       </w:r>
     </w:p>
-    <w:p/>
     <w:p>
       <w:pPr>
         <w:rPr>
           <w:rFonts w:hint="eastAsia"/>
         </w:rPr>
       </w:pPr>
+    </w:p>
+    <w:p>
       <w:r>
         <w:rPr>
           <w:rFonts w:hint="eastAsia"/>
@@ -1044,9 +930,6 @@
     <w:p>
       <w:pPr>
         <w:ind w:left="480"/>
-        <w:rPr>
-          <w:rFonts w:hint="eastAsia"/>
-        </w:rPr>
       </w:pPr>
       <w:r>
         <w:rPr>
@@ -1064,9 +947,6 @@
     <w:p>
       <w:pPr>
         <w:ind w:left="480"/>
-        <w:rPr>
-          <w:rFonts w:hint="eastAsia"/>
-        </w:rPr>
       </w:pPr>
       <w:r>
         <w:rPr>
@@ -1091,9 +971,6 @@
     <w:p>
       <w:pPr>
         <w:spacing w:line="360" w:lineRule="auto"/>
-        <w:rPr>
-          <w:rFonts w:hint="eastAsia"/>
-        </w:rPr>
       </w:pPr>
       <w:r>
         <w:rPr>
@@ -1141,9 +1018,6 @@
     <w:p>
       <w:pPr>
         <w:spacing w:line="360" w:lineRule="auto"/>
-        <w:rPr>
-          <w:rFonts w:hint="eastAsia"/>
-        </w:rPr>
       </w:pPr>
       <w:r>
         <w:rPr>
@@ -1155,9 +1029,6 @@
     <w:p>
       <w:pPr>
         <w:spacing w:line="360" w:lineRule="auto"/>
-        <w:rPr>
-          <w:rFonts w:hint="eastAsia"/>
-        </w:rPr>
       </w:pPr>
       <w:r>
         <w:rPr>
@@ -1166,26 +1037,11 @@
         <w:t>住址：</w:t>
       </w:r>
     </w:p>
-    <w:p>
-      <w:pPr>
-        <w:rPr>
-          <w:rFonts w:hint="eastAsia"/>
-        </w:rPr>
-      </w:pPr>
-    </w:p>
-    <w:p>
-      <w:pPr>
-        <w:rPr>
-          <w:rFonts w:hint="eastAsia"/>
-        </w:rPr>
-      </w:pPr>
-    </w:p>
+    <w:p/>
+    <w:p/>
     <w:p>
       <w:pPr>
         <w:spacing w:line="360" w:lineRule="auto"/>
-        <w:rPr>
-          <w:rFonts w:hint="eastAsia"/>
-        </w:rPr>
       </w:pPr>
       <w:r>
         <w:rPr>
@@ -1233,9 +1089,6 @@
     <w:p>
       <w:pPr>
         <w:spacing w:line="360" w:lineRule="auto"/>
-        <w:rPr>
-          <w:rFonts w:hint="eastAsia"/>
-        </w:rPr>
       </w:pPr>
       <w:r>
         <w:rPr>
@@ -1247,9 +1100,6 @@
     <w:p>
       <w:pPr>
         <w:spacing w:line="360" w:lineRule="auto"/>
-        <w:rPr>
-          <w:rFonts w:hint="eastAsia"/>
-        </w:rPr>
       </w:pPr>
       <w:r>
         <w:rPr>
@@ -1259,13 +1109,7 @@
       </w:r>
     </w:p>
     <w:p/>
-    <w:p>
-      <w:pPr>
-        <w:rPr>
-          <w:rFonts w:hint="eastAsia"/>
-        </w:rPr>
-      </w:pPr>
-    </w:p>
+    <w:p/>
     <w:p>
       <w:r>
         <w:rPr>

</xml_diff>